<commit_message>
changes to state space doc
</commit_message>
<xml_diff>
--- a/docs/State Space.docx
+++ b/docs/State Space.docx
@@ -4,20 +4,1579 @@
   <w:body>
     <w:p>
       <w:pPr>
+        <w:pStyle w:val="Lijstalinea"/>
+        <w:numPr>
+          <w:ilvl w:val="0"/>
+          <w:numId w:val="1"/>
+        </w:numPr>
+        <w:spacing w:after="0"/>
         <w:rPr>
           <w:b/>
           <w:bCs/>
+          <w:sz w:val="24"/>
+          <w:szCs w:val="24"/>
         </w:rPr>
       </w:pPr>
       <w:r>
         <w:rPr>
           <w:b/>
           <w:bCs/>
-        </w:rPr>
-        <w:t>State Space:</w:t>
-      </w:r>
-    </w:p>
-    <w:p/>
+          <w:sz w:val="24"/>
+          <w:szCs w:val="24"/>
+        </w:rPr>
+        <w:t>Een student heeft 12 verschillende vakken van 2 uur welke geroosterd moeten worden van maandag t/m vrijdag in tijdsloten 9-11, 11-13, 13-15, 15-17. Hoeveel verschillende roosters zijn er mogelijk voor deze student zonder overlap van vakken?</w:t>
+      </w:r>
+    </w:p>
+    <w:p>
+      <w:pPr>
+        <w:spacing w:after="0"/>
+        <w:rPr>
+          <w:sz w:val="24"/>
+          <w:szCs w:val="24"/>
+        </w:rPr>
+      </w:pPr>
+      <w:r>
+        <w:rPr>
+          <w:sz w:val="24"/>
+          <w:szCs w:val="24"/>
+        </w:rPr>
+        <w:t xml:space="preserve">Geen herhaling, wel een order. </w:t>
+      </w:r>
+    </w:p>
+    <w:p>
+      <w:pPr>
+        <w:spacing w:after="0"/>
+        <w:rPr>
+          <w:sz w:val="24"/>
+          <w:szCs w:val="24"/>
+        </w:rPr>
+      </w:pPr>
+      <w:r>
+        <w:rPr>
+          <w:sz w:val="24"/>
+          <w:szCs w:val="24"/>
+        </w:rPr>
+        <w:t>Aantal keuzes (r) = 2</w:t>
+      </w:r>
+    </w:p>
+    <w:p>
+      <w:pPr>
+        <w:spacing w:after="0"/>
+        <w:rPr>
+          <w:sz w:val="24"/>
+          <w:szCs w:val="24"/>
+        </w:rPr>
+      </w:pPr>
+      <w:r>
+        <w:rPr>
+          <w:sz w:val="24"/>
+          <w:szCs w:val="24"/>
+        </w:rPr>
+        <w:t>Aantal mogelijkheden (n) = 20</w:t>
+      </w:r>
+    </w:p>
+    <w:p>
+      <w:pPr>
+        <w:spacing w:after="0"/>
+        <w:rPr>
+          <w:sz w:val="24"/>
+          <w:szCs w:val="24"/>
+        </w:rPr>
+      </w:pPr>
+    </w:p>
+    <w:p>
+      <w:pPr>
+        <w:spacing w:after="0"/>
+        <w:rPr>
+          <w:sz w:val="24"/>
+          <w:szCs w:val="24"/>
+        </w:rPr>
+      </w:pPr>
+      <w:r>
+        <w:rPr>
+          <w:sz w:val="24"/>
+          <w:szCs w:val="24"/>
+        </w:rPr>
+        <w:t>20! / (20-12)! = 60 339 831 552 000</w:t>
+      </w:r>
+      <w:r>
+        <w:rPr>
+          <w:sz w:val="24"/>
+          <w:szCs w:val="24"/>
+        </w:rPr>
+        <w:t xml:space="preserve"> = 60 * 10</w:t>
+      </w:r>
+      <w:r>
+        <w:rPr>
+          <w:sz w:val="24"/>
+          <w:szCs w:val="24"/>
+        </w:rPr>
+        <w:t>^12</w:t>
+      </w:r>
+    </w:p>
+    <w:p>
+      <w:pPr>
+        <w:spacing w:after="0"/>
+        <w:rPr>
+          <w:b/>
+          <w:bCs/>
+          <w:sz w:val="24"/>
+          <w:szCs w:val="24"/>
+        </w:rPr>
+      </w:pPr>
+    </w:p>
+    <w:p>
+      <w:pPr>
+        <w:pStyle w:val="Lijstalinea"/>
+        <w:numPr>
+          <w:ilvl w:val="0"/>
+          <w:numId w:val="1"/>
+        </w:numPr>
+        <w:spacing w:after="0"/>
+        <w:rPr>
+          <w:b/>
+          <w:bCs/>
+          <w:sz w:val="24"/>
+          <w:szCs w:val="24"/>
+        </w:rPr>
+      </w:pPr>
+      <w:r>
+        <w:rPr>
+          <w:b/>
+          <w:bCs/>
+          <w:sz w:val="24"/>
+          <w:szCs w:val="24"/>
+        </w:rPr>
+        <w:t>Je fietst door Manhattan, New York en kunt bij elk kruispunt linksaf, rechtsaf of rechtdoor. Hoeveel verschillende routes kun je rijden vanaf een gegeven beginpunt en richting met daarin 20 kruispunten?</w:t>
+      </w:r>
+    </w:p>
+    <w:p>
+      <w:pPr>
+        <w:spacing w:after="0"/>
+        <w:rPr>
+          <w:b/>
+          <w:bCs/>
+          <w:sz w:val="24"/>
+          <w:szCs w:val="24"/>
+        </w:rPr>
+      </w:pPr>
+    </w:p>
+    <w:p>
+      <w:pPr>
+        <w:spacing w:after="0"/>
+        <w:rPr>
+          <w:sz w:val="24"/>
+          <w:szCs w:val="24"/>
+        </w:rPr>
+      </w:pPr>
+      <w:r>
+        <w:rPr>
+          <w:sz w:val="24"/>
+          <w:szCs w:val="24"/>
+        </w:rPr>
+        <w:t>Wel herhaling, Wel een order.</w:t>
+      </w:r>
+    </w:p>
+    <w:p>
+      <w:pPr>
+        <w:spacing w:after="0"/>
+        <w:rPr>
+          <w:sz w:val="24"/>
+          <w:szCs w:val="24"/>
+        </w:rPr>
+      </w:pPr>
+      <w:r>
+        <w:rPr>
+          <w:sz w:val="24"/>
+          <w:szCs w:val="24"/>
+        </w:rPr>
+        <w:t>Aantal keuzes (r) = 20</w:t>
+      </w:r>
+    </w:p>
+    <w:p>
+      <w:pPr>
+        <w:spacing w:after="0"/>
+        <w:rPr>
+          <w:sz w:val="24"/>
+          <w:szCs w:val="24"/>
+        </w:rPr>
+      </w:pPr>
+      <w:r>
+        <w:rPr>
+          <w:sz w:val="24"/>
+          <w:szCs w:val="24"/>
+        </w:rPr>
+        <w:t>Aantal mogelijkheden (n) = 3</w:t>
+      </w:r>
+    </w:p>
+    <w:p>
+      <w:pPr>
+        <w:spacing w:after="0"/>
+        <w:rPr>
+          <w:sz w:val="24"/>
+          <w:szCs w:val="24"/>
+        </w:rPr>
+      </w:pPr>
+    </w:p>
+    <w:p>
+      <w:pPr>
+        <w:spacing w:after="0"/>
+        <w:rPr>
+          <w:sz w:val="24"/>
+          <w:szCs w:val="24"/>
+        </w:rPr>
+      </w:pPr>
+      <w:r>
+        <w:rPr>
+          <w:sz w:val="24"/>
+          <w:szCs w:val="24"/>
+        </w:rPr>
+        <w:t>3 ^20 = 3 486 784 401 = 3 * 10^9</w:t>
+      </w:r>
+    </w:p>
+    <w:p>
+      <w:pPr>
+        <w:spacing w:after="0"/>
+        <w:rPr>
+          <w:b/>
+          <w:bCs/>
+          <w:sz w:val="24"/>
+          <w:szCs w:val="24"/>
+        </w:rPr>
+      </w:pPr>
+    </w:p>
+    <w:p>
+      <w:pPr>
+        <w:pStyle w:val="Lijstalinea"/>
+        <w:numPr>
+          <w:ilvl w:val="0"/>
+          <w:numId w:val="1"/>
+        </w:numPr>
+        <w:spacing w:after="0"/>
+        <w:rPr>
+          <w:b/>
+          <w:bCs/>
+          <w:sz w:val="24"/>
+          <w:szCs w:val="24"/>
+        </w:rPr>
+      </w:pPr>
+      <w:r>
+        <w:rPr>
+          <w:b/>
+          <w:bCs/>
+          <w:sz w:val="24"/>
+          <w:szCs w:val="24"/>
+        </w:rPr>
+        <w:t>Er moeten 50 dozen met flesjes water, 50 dozen fruit, en 30 dozen broodjes worden vervoerd. In de bestelbus passen 25 dozen. Hoeveel verschillende ladingen kun je in het eerste ritje meenemen als je een volle lading meeneemt?</w:t>
+      </w:r>
+    </w:p>
+    <w:p>
+      <w:pPr>
+        <w:spacing w:after="0"/>
+        <w:rPr>
+          <w:b/>
+          <w:bCs/>
+          <w:sz w:val="24"/>
+          <w:szCs w:val="24"/>
+        </w:rPr>
+      </w:pPr>
+    </w:p>
+    <w:p>
+      <w:pPr>
+        <w:spacing w:after="0"/>
+        <w:rPr>
+          <w:sz w:val="24"/>
+          <w:szCs w:val="24"/>
+        </w:rPr>
+      </w:pPr>
+      <w:r>
+        <w:rPr>
+          <w:sz w:val="24"/>
+          <w:szCs w:val="24"/>
+        </w:rPr>
+        <w:t>Wel herhaling, Geen order.</w:t>
+      </w:r>
+    </w:p>
+    <w:p>
+      <w:pPr>
+        <w:spacing w:after="0"/>
+        <w:rPr>
+          <w:sz w:val="24"/>
+          <w:szCs w:val="24"/>
+        </w:rPr>
+      </w:pPr>
+      <w:r>
+        <w:rPr>
+          <w:sz w:val="24"/>
+          <w:szCs w:val="24"/>
+        </w:rPr>
+        <w:t>Aantal keuzes (r) = 25</w:t>
+      </w:r>
+    </w:p>
+    <w:p>
+      <w:pPr>
+        <w:spacing w:after="0"/>
+        <w:rPr>
+          <w:sz w:val="24"/>
+          <w:szCs w:val="24"/>
+        </w:rPr>
+      </w:pPr>
+      <w:r>
+        <w:rPr>
+          <w:sz w:val="24"/>
+          <w:szCs w:val="24"/>
+        </w:rPr>
+        <w:t>Aantal mogelijkheden (n) = 3</w:t>
+      </w:r>
+    </w:p>
+    <w:p>
+      <w:pPr>
+        <w:spacing w:after="0"/>
+        <w:rPr>
+          <w:sz w:val="24"/>
+          <w:szCs w:val="24"/>
+        </w:rPr>
+      </w:pPr>
+    </w:p>
+    <w:p>
+      <w:pPr>
+        <w:pStyle w:val="Lijstalinea"/>
+        <w:numPr>
+          <w:ilvl w:val="0"/>
+          <w:numId w:val="1"/>
+        </w:numPr>
+        <w:spacing w:after="0"/>
+        <w:rPr>
+          <w:b/>
+          <w:bCs/>
+          <w:sz w:val="24"/>
+          <w:szCs w:val="24"/>
+        </w:rPr>
+      </w:pPr>
+      <w:r>
+        <w:rPr>
+          <w:b/>
+          <w:bCs/>
+          <w:sz w:val="24"/>
+          <w:szCs w:val="24"/>
+        </w:rPr>
+        <w:t>Om af te studeren moet een student 30 vakken hebben afgerond, maar een student mag er ook meer doen. Een student kan daarbij kiezen uit 110 verschillende aangeboden vakken. Op hoeveel verschillende manieren kan een student afstuderen met 30, 31 of 32 vakken?</w:t>
+      </w:r>
+    </w:p>
+    <w:p>
+      <w:pPr>
+        <w:spacing w:after="0"/>
+        <w:rPr>
+          <w:b/>
+          <w:bCs/>
+          <w:sz w:val="24"/>
+          <w:szCs w:val="24"/>
+        </w:rPr>
+      </w:pPr>
+    </w:p>
+    <w:p>
+      <w:pPr>
+        <w:spacing w:after="0"/>
+        <w:rPr>
+          <w:sz w:val="24"/>
+          <w:szCs w:val="24"/>
+        </w:rPr>
+      </w:pPr>
+      <w:r>
+        <w:rPr>
+          <w:sz w:val="24"/>
+          <w:szCs w:val="24"/>
+        </w:rPr>
+        <w:t>Geen herhaling, Geen order.</w:t>
+      </w:r>
+    </w:p>
+    <w:p>
+      <w:pPr>
+        <w:spacing w:after="0"/>
+        <w:rPr>
+          <w:sz w:val="24"/>
+          <w:szCs w:val="24"/>
+        </w:rPr>
+      </w:pPr>
+      <w:r>
+        <w:rPr>
+          <w:sz w:val="24"/>
+          <w:szCs w:val="24"/>
+        </w:rPr>
+        <w:t xml:space="preserve">Aantal keuzes (r) = </w:t>
+      </w:r>
+      <w:r>
+        <w:rPr>
+          <w:sz w:val="24"/>
+          <w:szCs w:val="24"/>
+        </w:rPr>
+        <w:t>30, 31, 32</w:t>
+      </w:r>
+    </w:p>
+    <w:p>
+      <w:pPr>
+        <w:spacing w:after="0"/>
+        <w:rPr>
+          <w:sz w:val="24"/>
+          <w:szCs w:val="24"/>
+        </w:rPr>
+      </w:pPr>
+      <w:r>
+        <w:rPr>
+          <w:sz w:val="24"/>
+          <w:szCs w:val="24"/>
+        </w:rPr>
+        <w:t xml:space="preserve">Aantal mogelijkheden (n) = </w:t>
+      </w:r>
+      <w:r>
+        <w:rPr>
+          <w:sz w:val="24"/>
+          <w:szCs w:val="24"/>
+        </w:rPr>
+        <w:t>110</w:t>
+      </w:r>
+    </w:p>
+    <w:p>
+      <w:pPr>
+        <w:spacing w:after="0"/>
+        <w:rPr>
+          <w:sz w:val="24"/>
+          <w:szCs w:val="24"/>
+        </w:rPr>
+      </w:pPr>
+    </w:p>
+    <w:p>
+      <w:pPr>
+        <w:spacing w:after="0"/>
+        <w:rPr>
+          <w:sz w:val="24"/>
+          <w:szCs w:val="24"/>
+        </w:rPr>
+      </w:pPr>
+      <w:r>
+        <w:rPr>
+          <w:sz w:val="24"/>
+          <w:szCs w:val="24"/>
+        </w:rPr>
+        <w:t>110! / (</w:t>
+      </w:r>
+      <w:r>
+        <w:rPr>
+          <w:sz w:val="24"/>
+          <w:szCs w:val="24"/>
+        </w:rPr>
+        <w:t>30</w:t>
+      </w:r>
+      <w:r>
+        <w:rPr>
+          <w:sz w:val="24"/>
+          <w:szCs w:val="24"/>
+        </w:rPr>
+        <w:t>! * (110 -30)!)</w:t>
+      </w:r>
+      <w:r>
+        <w:rPr>
+          <w:sz w:val="24"/>
+          <w:szCs w:val="24"/>
+        </w:rPr>
+        <w:t xml:space="preserve"> = </w:t>
+      </w:r>
+      <w:r>
+        <w:rPr>
+          <w:sz w:val="24"/>
+          <w:szCs w:val="24"/>
+        </w:rPr>
+        <w:t>8.3662309</w:t>
+      </w:r>
+      <w:r>
+        <w:rPr>
+          <w:sz w:val="24"/>
+          <w:szCs w:val="24"/>
+        </w:rPr>
+        <w:t xml:space="preserve"> * 10^</w:t>
+      </w:r>
+      <w:r>
+        <w:rPr>
+          <w:sz w:val="24"/>
+          <w:szCs w:val="24"/>
+        </w:rPr>
+        <w:t>26</w:t>
+      </w:r>
+    </w:p>
+    <w:p>
+      <w:pPr>
+        <w:spacing w:after="0"/>
+        <w:rPr>
+          <w:sz w:val="24"/>
+          <w:szCs w:val="24"/>
+        </w:rPr>
+      </w:pPr>
+      <w:r>
+        <w:rPr>
+          <w:sz w:val="24"/>
+          <w:szCs w:val="24"/>
+        </w:rPr>
+        <w:t>+</w:t>
+      </w:r>
+    </w:p>
+    <w:p>
+      <w:pPr>
+        <w:spacing w:after="0"/>
+        <w:rPr>
+          <w:sz w:val="24"/>
+          <w:szCs w:val="24"/>
+        </w:rPr>
+      </w:pPr>
+      <w:r>
+        <w:rPr>
+          <w:sz w:val="24"/>
+          <w:szCs w:val="24"/>
+        </w:rPr>
+        <w:t xml:space="preserve">110! / </w:t>
+      </w:r>
+      <w:r>
+        <w:rPr>
+          <w:sz w:val="24"/>
+          <w:szCs w:val="24"/>
+        </w:rPr>
+        <w:t>(</w:t>
+      </w:r>
+      <w:r>
+        <w:rPr>
+          <w:sz w:val="24"/>
+          <w:szCs w:val="24"/>
+        </w:rPr>
+        <w:t>31</w:t>
+      </w:r>
+      <w:r>
+        <w:rPr>
+          <w:sz w:val="24"/>
+          <w:szCs w:val="24"/>
+        </w:rPr>
+        <w:t xml:space="preserve">! * </w:t>
+      </w:r>
+      <w:r>
+        <w:rPr>
+          <w:sz w:val="24"/>
+          <w:szCs w:val="24"/>
+        </w:rPr>
+        <w:t>(110 -</w:t>
+      </w:r>
+      <w:r>
+        <w:rPr>
+          <w:sz w:val="24"/>
+          <w:szCs w:val="24"/>
+        </w:rPr>
+        <w:t xml:space="preserve"> 31</w:t>
+      </w:r>
+      <w:r>
+        <w:rPr>
+          <w:sz w:val="24"/>
+          <w:szCs w:val="24"/>
+        </w:rPr>
+        <w:t>)!</w:t>
+      </w:r>
+      <w:r>
+        <w:rPr>
+          <w:sz w:val="24"/>
+          <w:szCs w:val="24"/>
+        </w:rPr>
+        <w:t>)</w:t>
+      </w:r>
+      <w:r>
+        <w:rPr>
+          <w:sz w:val="24"/>
+          <w:szCs w:val="24"/>
+        </w:rPr>
+        <w:t xml:space="preserve"> = </w:t>
+      </w:r>
+      <w:r>
+        <w:rPr>
+          <w:sz w:val="24"/>
+          <w:szCs w:val="24"/>
+        </w:rPr>
+        <w:t>2.1590273</w:t>
+      </w:r>
+      <w:r>
+        <w:rPr>
+          <w:sz w:val="24"/>
+          <w:szCs w:val="24"/>
+        </w:rPr>
+        <w:t xml:space="preserve"> * 10^</w:t>
+      </w:r>
+      <w:r>
+        <w:rPr>
+          <w:sz w:val="24"/>
+          <w:szCs w:val="24"/>
+        </w:rPr>
+        <w:t>27</w:t>
+      </w:r>
+    </w:p>
+    <w:p>
+      <w:pPr>
+        <w:spacing w:after="0"/>
+        <w:rPr>
+          <w:sz w:val="24"/>
+          <w:szCs w:val="24"/>
+        </w:rPr>
+      </w:pPr>
+      <w:r>
+        <w:rPr>
+          <w:sz w:val="24"/>
+          <w:szCs w:val="24"/>
+        </w:rPr>
+        <w:t xml:space="preserve">+ </w:t>
+      </w:r>
+    </w:p>
+    <w:p>
+      <w:pPr>
+        <w:spacing w:after="0"/>
+        <w:rPr>
+          <w:sz w:val="24"/>
+          <w:szCs w:val="24"/>
+        </w:rPr>
+      </w:pPr>
+      <w:r>
+        <w:rPr>
+          <w:sz w:val="24"/>
+          <w:szCs w:val="24"/>
+        </w:rPr>
+        <w:t xml:space="preserve">110! / </w:t>
+      </w:r>
+      <w:r>
+        <w:rPr>
+          <w:sz w:val="24"/>
+          <w:szCs w:val="24"/>
+        </w:rPr>
+        <w:t>(</w:t>
+      </w:r>
+      <w:r>
+        <w:rPr>
+          <w:sz w:val="24"/>
+          <w:szCs w:val="24"/>
+        </w:rPr>
+        <w:t>32</w:t>
+      </w:r>
+      <w:r>
+        <w:rPr>
+          <w:sz w:val="24"/>
+          <w:szCs w:val="24"/>
+        </w:rPr>
+        <w:t xml:space="preserve">! * </w:t>
+      </w:r>
+      <w:r>
+        <w:rPr>
+          <w:sz w:val="24"/>
+          <w:szCs w:val="24"/>
+        </w:rPr>
+        <w:t>(110 -</w:t>
+      </w:r>
+      <w:r>
+        <w:rPr>
+          <w:sz w:val="24"/>
+          <w:szCs w:val="24"/>
+        </w:rPr>
+        <w:t xml:space="preserve"> </w:t>
+      </w:r>
+      <w:r>
+        <w:rPr>
+          <w:sz w:val="24"/>
+          <w:szCs w:val="24"/>
+        </w:rPr>
+        <w:t>3</w:t>
+      </w:r>
+      <w:r>
+        <w:rPr>
+          <w:sz w:val="24"/>
+          <w:szCs w:val="24"/>
+        </w:rPr>
+        <w:t>2</w:t>
+      </w:r>
+      <w:r>
+        <w:rPr>
+          <w:sz w:val="24"/>
+          <w:szCs w:val="24"/>
+        </w:rPr>
+        <w:t>)!</w:t>
+      </w:r>
+      <w:r>
+        <w:rPr>
+          <w:sz w:val="24"/>
+          <w:szCs w:val="24"/>
+        </w:rPr>
+        <w:t>)</w:t>
+      </w:r>
+      <w:r>
+        <w:rPr>
+          <w:sz w:val="24"/>
+          <w:szCs w:val="24"/>
+        </w:rPr>
+        <w:t xml:space="preserve"> = </w:t>
+      </w:r>
+      <w:r>
+        <w:rPr>
+          <w:sz w:val="24"/>
+          <w:szCs w:val="24"/>
+        </w:rPr>
+        <w:t>5.3300987</w:t>
+      </w:r>
+      <w:r>
+        <w:rPr>
+          <w:sz w:val="24"/>
+          <w:szCs w:val="24"/>
+        </w:rPr>
+        <w:t xml:space="preserve"> * 10^27</w:t>
+      </w:r>
+    </w:p>
+    <w:p>
+      <w:pPr>
+        <w:spacing w:after="0"/>
+        <w:rPr>
+          <w:sz w:val="24"/>
+          <w:szCs w:val="24"/>
+        </w:rPr>
+      </w:pPr>
+      <w:r>
+        <w:rPr>
+          <w:sz w:val="24"/>
+          <w:szCs w:val="24"/>
+        </w:rPr>
+        <w:t>=</w:t>
+      </w:r>
+    </w:p>
+    <w:p>
+      <w:pPr>
+        <w:spacing w:after="0"/>
+        <w:rPr>
+          <w:sz w:val="24"/>
+          <w:szCs w:val="24"/>
+        </w:rPr>
+      </w:pPr>
+      <w:r>
+        <w:rPr>
+          <w:sz w:val="24"/>
+          <w:szCs w:val="24"/>
+        </w:rPr>
+        <w:t>8.3257491</w:t>
+      </w:r>
+      <w:r>
+        <w:rPr>
+          <w:sz w:val="24"/>
+          <w:szCs w:val="24"/>
+        </w:rPr>
+        <w:t xml:space="preserve"> * 10^</w:t>
+      </w:r>
+      <w:r>
+        <w:rPr>
+          <w:sz w:val="24"/>
+          <w:szCs w:val="24"/>
+        </w:rPr>
+        <w:t>27</w:t>
+      </w:r>
+    </w:p>
+    <w:p>
+      <w:pPr>
+        <w:spacing w:after="0"/>
+        <w:rPr>
+          <w:sz w:val="24"/>
+          <w:szCs w:val="24"/>
+        </w:rPr>
+      </w:pPr>
+    </w:p>
+    <w:p>
+      <w:pPr>
+        <w:pStyle w:val="Lijstalinea"/>
+        <w:numPr>
+          <w:ilvl w:val="0"/>
+          <w:numId w:val="1"/>
+        </w:numPr>
+        <w:spacing w:after="0"/>
+        <w:rPr>
+          <w:b/>
+          <w:bCs/>
+          <w:sz w:val="24"/>
+          <w:szCs w:val="24"/>
+        </w:rPr>
+      </w:pPr>
+      <w:r>
+        <w:rPr>
+          <w:b/>
+          <w:bCs/>
+          <w:sz w:val="24"/>
+          <w:szCs w:val="24"/>
+        </w:rPr>
+        <w:t>Een loterij heeft balletjes A t/m Z waaruit een notaris op volgorde 7 willekeurige balletjes trekt zonder terugleggen. Wat is de kans dat het lot met DBFAECG wint?</w:t>
+      </w:r>
+    </w:p>
+    <w:p>
+      <w:pPr>
+        <w:spacing w:after="0"/>
+        <w:rPr>
+          <w:sz w:val="24"/>
+          <w:szCs w:val="24"/>
+        </w:rPr>
+      </w:pPr>
+    </w:p>
+    <w:p>
+      <w:pPr>
+        <w:spacing w:after="0"/>
+        <w:rPr>
+          <w:sz w:val="24"/>
+          <w:szCs w:val="24"/>
+        </w:rPr>
+      </w:pPr>
+      <w:r>
+        <w:rPr>
+          <w:sz w:val="24"/>
+          <w:szCs w:val="24"/>
+        </w:rPr>
+        <w:t>Geen Herhaling, Wel order.</w:t>
+      </w:r>
+    </w:p>
+    <w:p>
+      <w:pPr>
+        <w:spacing w:after="0"/>
+        <w:rPr>
+          <w:sz w:val="24"/>
+          <w:szCs w:val="24"/>
+        </w:rPr>
+      </w:pPr>
+      <w:r>
+        <w:rPr>
+          <w:sz w:val="24"/>
+          <w:szCs w:val="24"/>
+        </w:rPr>
+        <w:t xml:space="preserve">Aantal keuzes (r) = </w:t>
+      </w:r>
+      <w:r>
+        <w:rPr>
+          <w:sz w:val="24"/>
+          <w:szCs w:val="24"/>
+        </w:rPr>
+        <w:t>7</w:t>
+      </w:r>
+    </w:p>
+    <w:p>
+      <w:pPr>
+        <w:spacing w:after="0"/>
+        <w:rPr>
+          <w:sz w:val="24"/>
+          <w:szCs w:val="24"/>
+        </w:rPr>
+      </w:pPr>
+      <w:r>
+        <w:rPr>
+          <w:sz w:val="24"/>
+          <w:szCs w:val="24"/>
+        </w:rPr>
+        <w:t xml:space="preserve">Aantal mogelijkheden (n) = </w:t>
+      </w:r>
+      <w:r>
+        <w:rPr>
+          <w:sz w:val="24"/>
+          <w:szCs w:val="24"/>
+        </w:rPr>
+        <w:t>26</w:t>
+      </w:r>
+    </w:p>
+    <w:p>
+      <w:pPr>
+        <w:spacing w:after="0"/>
+        <w:rPr>
+          <w:sz w:val="24"/>
+          <w:szCs w:val="24"/>
+        </w:rPr>
+      </w:pPr>
+    </w:p>
+    <w:p>
+      <w:pPr>
+        <w:spacing w:after="0"/>
+        <w:rPr>
+          <w:sz w:val="24"/>
+          <w:szCs w:val="24"/>
+        </w:rPr>
+      </w:pPr>
+      <w:r>
+        <w:rPr>
+          <w:sz w:val="24"/>
+          <w:szCs w:val="24"/>
+        </w:rPr>
+        <w:t xml:space="preserve">1 / (26! / (26 – 7)!) = </w:t>
+      </w:r>
+      <w:r>
+        <w:rPr>
+          <w:sz w:val="24"/>
+          <w:szCs w:val="24"/>
+        </w:rPr>
+        <w:t>3.0163074</w:t>
+      </w:r>
+      <w:r>
+        <w:rPr>
+          <w:sz w:val="24"/>
+          <w:szCs w:val="24"/>
+        </w:rPr>
+        <w:t xml:space="preserve"> * 10^</w:t>
+      </w:r>
+      <w:r>
+        <w:rPr>
+          <w:sz w:val="24"/>
+          <w:szCs w:val="24"/>
+        </w:rPr>
+        <w:t>-10</w:t>
+      </w:r>
+    </w:p>
+    <w:p>
+      <w:pPr>
+        <w:spacing w:after="0"/>
+        <w:rPr>
+          <w:sz w:val="24"/>
+          <w:szCs w:val="24"/>
+        </w:rPr>
+      </w:pPr>
+    </w:p>
+    <w:p>
+      <w:pPr>
+        <w:pStyle w:val="Lijstalinea"/>
+        <w:numPr>
+          <w:ilvl w:val="0"/>
+          <w:numId w:val="1"/>
+        </w:numPr>
+        <w:spacing w:after="0"/>
+        <w:rPr>
+          <w:b/>
+          <w:bCs/>
+          <w:sz w:val="24"/>
+          <w:szCs w:val="24"/>
+        </w:rPr>
+      </w:pPr>
+      <w:r>
+        <w:rPr>
+          <w:b/>
+          <w:bCs/>
+          <w:sz w:val="24"/>
+          <w:szCs w:val="24"/>
+        </w:rPr>
+        <w:t>Opnieuw moeten 50 dozen met flesjes water, 50 dozen fruit, en 30 dozen broodjes worden vervoerd. Je hebt nu een vrachtwagen waarin 45 dozen passen. Hoeveel verschillende ladingen kun je nu in het eerste ritje meenemen als je een volle lading meeneemt?</w:t>
+      </w:r>
+    </w:p>
+    <w:p>
+      <w:pPr>
+        <w:spacing w:after="0"/>
+        <w:rPr>
+          <w:sz w:val="24"/>
+          <w:szCs w:val="24"/>
+        </w:rPr>
+      </w:pPr>
+    </w:p>
+    <w:p>
+      <w:pPr>
+        <w:spacing w:after="0"/>
+        <w:rPr>
+          <w:sz w:val="24"/>
+          <w:szCs w:val="24"/>
+        </w:rPr>
+      </w:pPr>
+    </w:p>
+    <w:p>
+      <w:pPr>
+        <w:spacing w:after="0"/>
+        <w:rPr>
+          <w:b/>
+          <w:bCs/>
+          <w:sz w:val="24"/>
+          <w:szCs w:val="24"/>
+        </w:rPr>
+      </w:pPr>
+    </w:p>
+    <w:p>
+      <w:pPr>
+        <w:spacing w:after="0"/>
+        <w:rPr>
+          <w:b/>
+          <w:bCs/>
+          <w:sz w:val="24"/>
+          <w:szCs w:val="24"/>
+        </w:rPr>
+      </w:pPr>
+      <w:r>
+        <w:rPr>
+          <w:b/>
+          <w:bCs/>
+          <w:sz w:val="24"/>
+          <w:szCs w:val="24"/>
+        </w:rPr>
+        <w:t>State Space</w:t>
+      </w:r>
+    </w:p>
+    <w:p>
+      <w:pPr>
+        <w:spacing w:after="0"/>
+        <w:rPr>
+          <w:i/>
+          <w:iCs/>
+        </w:rPr>
+      </w:pPr>
+      <w:r>
+        <w:rPr>
+          <w:i/>
+          <w:iCs/>
+        </w:rPr>
+        <w:t>Welke case heb je gekozen?</w:t>
+      </w:r>
+    </w:p>
+    <w:p>
+      <w:pPr>
+        <w:spacing w:after="0"/>
+      </w:pPr>
+      <w:proofErr w:type="spellStart"/>
+      <w:r>
+        <w:t>Protein</w:t>
+      </w:r>
+      <w:proofErr w:type="spellEnd"/>
+      <w:r>
+        <w:t xml:space="preserve"> </w:t>
+      </w:r>
+      <w:proofErr w:type="spellStart"/>
+      <w:r>
+        <w:t>Pow</w:t>
+      </w:r>
+      <w:proofErr w:type="spellEnd"/>
+      <w:r>
+        <w:t>(d)er</w:t>
+      </w:r>
+    </w:p>
+    <w:p>
+      <w:pPr>
+        <w:spacing w:after="0"/>
+      </w:pPr>
+    </w:p>
+    <w:p>
+      <w:pPr>
+        <w:spacing w:after="0"/>
+        <w:rPr>
+          <w:i/>
+          <w:iCs/>
+        </w:rPr>
+      </w:pPr>
+      <w:r>
+        <w:rPr>
+          <w:i/>
+          <w:iCs/>
+        </w:rPr>
+        <w:t>Welke variabelen zijn er in de case?</w:t>
+      </w:r>
+    </w:p>
+    <w:p>
+      <w:pPr>
+        <w:spacing w:after="0"/>
+      </w:pPr>
+      <w:r>
+        <w:t xml:space="preserve">Een proteïne bestaat uit verschillende aminozuren. Dit kunnen Hs of </w:t>
+      </w:r>
+      <w:proofErr w:type="spellStart"/>
+      <w:r>
+        <w:t>Ps</w:t>
+      </w:r>
+      <w:proofErr w:type="spellEnd"/>
+      <w:r>
+        <w:t xml:space="preserve"> zijn. </w:t>
+      </w:r>
+    </w:p>
+    <w:p>
+      <w:pPr>
+        <w:spacing w:after="0"/>
+      </w:pPr>
+      <w:r>
+        <w:t xml:space="preserve">Dit proteïne kan op verschillende manieren gevouwen worden. </w:t>
+      </w:r>
+    </w:p>
+    <w:p>
+      <w:pPr>
+        <w:spacing w:after="0"/>
+      </w:pPr>
+    </w:p>
+    <w:p>
+      <w:pPr>
+        <w:spacing w:after="0"/>
+        <w:rPr>
+          <w:i/>
+          <w:iCs/>
+        </w:rPr>
+      </w:pPr>
+      <w:r>
+        <w:rPr>
+          <w:i/>
+          <w:iCs/>
+        </w:rPr>
+        <w:t>Beschrijf de eventuele versimpelende aannames die je maakt en waarom de werkelijke state-space grootte hier dan gegarandeerd nooit boven ligt.</w:t>
+      </w:r>
+    </w:p>
+    <w:p>
+      <w:pPr>
+        <w:spacing w:after="0"/>
+      </w:pPr>
+    </w:p>
+    <w:p>
+      <w:pPr>
+        <w:spacing w:after="0"/>
+      </w:pPr>
+      <w:r>
+        <w:t xml:space="preserve">Meerdere </w:t>
+      </w:r>
+      <w:proofErr w:type="spellStart"/>
+      <w:r>
+        <w:t>amino-acids</w:t>
+      </w:r>
+      <w:proofErr w:type="spellEnd"/>
+      <w:r>
+        <w:t xml:space="preserve"> kunnen nooit op dezelfde plek liggen. </w:t>
+      </w:r>
+    </w:p>
+    <w:p>
+      <w:pPr>
+        <w:spacing w:after="0"/>
+      </w:pPr>
+      <w:r>
+        <w:t xml:space="preserve">De volgorde van de aminozuren kan niet veranderen. </w:t>
+      </w:r>
+    </w:p>
+    <w:p>
+      <w:pPr>
+        <w:spacing w:after="0"/>
+      </w:pPr>
+    </w:p>
+    <w:p>
+      <w:pPr>
+        <w:spacing w:after="0"/>
+      </w:pPr>
+      <w:r>
+        <w:t>GAAN MEE IN STATE SPACE:</w:t>
+      </w:r>
+    </w:p>
+    <w:p>
+      <w:pPr>
+        <w:spacing w:after="0"/>
+      </w:pPr>
+      <w:r>
+        <w:t>90 graden hoeken</w:t>
+      </w:r>
+    </w:p>
+    <w:p>
+      <w:pPr>
+        <w:spacing w:after="0"/>
+      </w:pPr>
+      <w:r>
+        <w:t>2D</w:t>
+      </w:r>
+    </w:p>
+    <w:p>
+      <w:pPr>
+        <w:spacing w:after="0"/>
+      </w:pPr>
+      <w:r>
+        <w:t xml:space="preserve">Alle lengtes van de dingen zijn even lang -&gt; dus ze kunnen niet kruizen. </w:t>
+      </w:r>
+    </w:p>
+    <w:p>
+      <w:pPr>
+        <w:spacing w:after="0"/>
+      </w:pPr>
+    </w:p>
+    <w:p>
+      <w:pPr>
+        <w:spacing w:after="0"/>
+        <w:rPr>
+          <w:i/>
+          <w:iCs/>
+        </w:rPr>
+      </w:pPr>
+      <w:r>
+        <w:rPr>
+          <w:i/>
+          <w:iCs/>
+        </w:rPr>
+        <w:t>Geef de formule voor de berekening van (de bovengrens van) de grootte van de state-space van je case.</w:t>
+      </w:r>
+    </w:p>
+    <w:p>
+      <w:pPr>
+        <w:spacing w:after="0"/>
+      </w:pPr>
+      <w:r>
+        <w:t>Na het eerste aminozuur zijn er 4 verschillende mogelijkheden waar het tweede aminozuur kan liggen. Dit betekend dat de formule begint met x4. Het derde aminozuur heeft 3 verschillende plaatsen waar het kan gaan liggen (</w:t>
+      </w:r>
+      <w:r>
+        <w:t xml:space="preserve">we nemen aan dat het proteïne niet direct weer terug gaat naar de vorige plek). Dus alle aminozuren behalve de eerste en de laatste </w:t>
+      </w:r>
+      <w:r>
+        <w:t xml:space="preserve"> </w:t>
+      </w:r>
+    </w:p>
+    <w:p>
+      <w:pPr>
+        <w:spacing w:after="0"/>
+      </w:pPr>
+    </w:p>
+    <w:p>
+      <w:pPr>
+        <w:spacing w:after="0"/>
+      </w:pPr>
+      <w:r>
+        <w:rPr>
+          <w:i/>
+          <w:iCs/>
+        </w:rPr>
+        <w:t>Laat in een klein voorbeeld zien dat de formule klopt. Het kan makkelijker zijn om dit te schetsen</w:t>
+      </w:r>
+      <w:r>
+        <w:t xml:space="preserve">. </w:t>
+      </w:r>
+    </w:p>
+    <w:p>
+      <w:pPr>
+        <w:spacing w:after="0"/>
+      </w:pPr>
+      <w:r>
+        <w:t xml:space="preserve">Stel we hebben een heel kleine </w:t>
+      </w:r>
+      <w:r>
+        <w:t>proteïne</w:t>
+      </w:r>
+      <w:r>
+        <w:t xml:space="preserve"> met de formule </w:t>
+      </w:r>
+      <w:r>
+        <w:t xml:space="preserve">HPPP. Het tweede </w:t>
+      </w:r>
+      <w:proofErr w:type="spellStart"/>
+      <w:r>
+        <w:t>amino</w:t>
+      </w:r>
+      <w:proofErr w:type="spellEnd"/>
+      <w:r>
+        <w:t xml:space="preserve"> kan op vier plekken naast de H komen te liggen. </w:t>
+      </w:r>
+    </w:p>
+    <w:p>
+      <w:pPr>
+        <w:spacing w:after="0"/>
+      </w:pPr>
+      <w:r>
+        <w:lastRenderedPageBreak/>
+        <w:t xml:space="preserve">      2 </w:t>
+      </w:r>
+    </w:p>
+    <w:p>
+      <w:pPr>
+        <w:spacing w:after="0"/>
+      </w:pPr>
+      <w:r>
+        <w:t xml:space="preserve">      |</w:t>
+      </w:r>
+    </w:p>
+    <w:p>
+      <w:pPr>
+        <w:spacing w:after="0"/>
+      </w:pPr>
+      <w:r>
+        <w:t>1 – H – 3</w:t>
+      </w:r>
+    </w:p>
+    <w:p>
+      <w:pPr>
+        <w:spacing w:after="0"/>
+      </w:pPr>
+      <w:r>
+        <w:t xml:space="preserve">       |</w:t>
+      </w:r>
+    </w:p>
+    <w:p>
+      <w:pPr>
+        <w:spacing w:after="0"/>
+      </w:pPr>
+      <w:r>
+        <w:t xml:space="preserve">       4</w:t>
+      </w:r>
+    </w:p>
+    <w:p>
+      <w:pPr>
+        <w:spacing w:after="0"/>
+      </w:pPr>
+      <w:r>
+        <w:t>Dat is het eerste gedeelte van de formule (</w:t>
+      </w:r>
+      <w:r>
+        <w:rPr>
+          <w:highlight w:val="yellow"/>
+        </w:rPr>
+        <w:t>4</w:t>
+      </w:r>
+      <w:r>
+        <w:rPr>
+          <w:highlight w:val="yellow"/>
+        </w:rPr>
+        <w:t xml:space="preserve"> *</w:t>
+      </w:r>
+      <w:r>
+        <w:t xml:space="preserve"> 3^(n-2)). </w:t>
+      </w:r>
+    </w:p>
+    <w:p>
+      <w:pPr>
+        <w:spacing w:after="0"/>
+      </w:pPr>
+      <w:r>
+        <w:t xml:space="preserve">Stel </w:t>
+      </w:r>
+      <w:r>
+        <w:t xml:space="preserve">dat de tweede aminozuur op plek 3 komt te liggen, dan heeft het derde </w:t>
+      </w:r>
+      <w:proofErr w:type="spellStart"/>
+      <w:r>
+        <w:t>amino</w:t>
+      </w:r>
+      <w:proofErr w:type="spellEnd"/>
+      <w:r>
+        <w:t xml:space="preserve"> 3 opties, net zoals volgende </w:t>
+      </w:r>
+      <w:proofErr w:type="spellStart"/>
+      <w:r>
+        <w:t>aminos</w:t>
+      </w:r>
+      <w:proofErr w:type="spellEnd"/>
+      <w:r>
+        <w:t xml:space="preserve">. </w:t>
+      </w:r>
+    </w:p>
+    <w:p>
+      <w:pPr>
+        <w:spacing w:after="0"/>
+      </w:pPr>
+      <w:r>
+        <w:t xml:space="preserve">       1 </w:t>
+      </w:r>
+      <w:r>
+        <w:tab/>
+      </w:r>
+      <w:r>
+        <w:tab/>
+      </w:r>
+      <w:r>
+        <w:tab/>
+      </w:r>
+      <w:r>
+        <w:t xml:space="preserve">     </w:t>
+      </w:r>
+      <w:r>
+        <w:t xml:space="preserve">         1</w:t>
+      </w:r>
+    </w:p>
+    <w:p>
+      <w:pPr>
+        <w:spacing w:after="0"/>
+      </w:pPr>
+      <w:r>
+        <w:t xml:space="preserve">       |</w:t>
+      </w:r>
+      <w:r>
+        <w:tab/>
+      </w:r>
+      <w:r>
+        <w:tab/>
+      </w:r>
+      <w:r>
+        <w:tab/>
+      </w:r>
+      <w:r>
+        <w:tab/>
+        <w:t>|</w:t>
+      </w:r>
+    </w:p>
+    <w:p>
+      <w:pPr>
+        <w:spacing w:after="0"/>
+      </w:pPr>
+      <w:r>
+        <w:t>H – P – 2</w:t>
+      </w:r>
+      <w:r>
+        <w:tab/>
+      </w:r>
+      <w:r>
+        <w:tab/>
+        <w:t xml:space="preserve">H – P – P – 2 </w:t>
+      </w:r>
+      <w:r>
+        <w:tab/>
+      </w:r>
+      <w:r>
+        <w:tab/>
+        <w:t xml:space="preserve">H – P – P – P </w:t>
+      </w:r>
+    </w:p>
+    <w:p>
+      <w:pPr>
+        <w:spacing w:after="0"/>
+      </w:pPr>
+      <w:r>
+        <w:t xml:space="preserve">       |</w:t>
+      </w:r>
+      <w:r>
+        <w:tab/>
+      </w:r>
+      <w:r>
+        <w:tab/>
+      </w:r>
+      <w:r>
+        <w:tab/>
+      </w:r>
+      <w:r>
+        <w:tab/>
+        <w:t>|</w:t>
+      </w:r>
+    </w:p>
+    <w:p>
+      <w:pPr>
+        <w:spacing w:after="0"/>
+      </w:pPr>
+      <w:r>
+        <w:t xml:space="preserve">       3</w:t>
+      </w:r>
+      <w:r>
+        <w:tab/>
+      </w:r>
+      <w:r>
+        <w:tab/>
+      </w:r>
+      <w:r>
+        <w:tab/>
+      </w:r>
+      <w:r>
+        <w:tab/>
+        <w:t>3</w:t>
+      </w:r>
+      <w:r>
+        <w:tab/>
+      </w:r>
+    </w:p>
+    <w:p>
+      <w:pPr>
+        <w:spacing w:after="0"/>
+      </w:pPr>
+    </w:p>
+    <w:p>
+      <w:pPr>
+        <w:spacing w:after="0"/>
+      </w:pPr>
+    </w:p>
+    <w:p>
+      <w:pPr>
+        <w:spacing w:after="0"/>
+      </w:pPr>
+      <w:r>
+        <w:t xml:space="preserve">Dit gaat over het tweede gedeelte: 3^n. De n wordt -2 gedaan, omdat het eerste aminozuur, dus al 4 opties heeft, en het laatste aminozuur geen opties heeft, want het </w:t>
+      </w:r>
+      <w:r>
+        <w:t>proteïne</w:t>
+      </w:r>
+      <w:r>
+        <w:t xml:space="preserve"> is al helemaal gevouwen. </w:t>
+      </w:r>
+    </w:p>
+    <w:p>
+      <w:pPr>
+        <w:spacing w:after="0"/>
+      </w:pPr>
+      <w:r>
+        <w:t xml:space="preserve">Voor dit (kleine) </w:t>
+      </w:r>
+      <w:r>
+        <w:t>proteïne</w:t>
+      </w:r>
+      <w:r>
+        <w:t xml:space="preserve"> is</w:t>
+      </w:r>
+      <w:r>
+        <w:t xml:space="preserve"> de state space </w:t>
+      </w:r>
+      <w:r>
+        <w:t>(</w:t>
+      </w:r>
+      <w:r>
+        <w:t>4 * 3^(4-2) =</w:t>
+      </w:r>
+      <w:r>
+        <w:t>)</w:t>
+      </w:r>
+      <w:r>
+        <w:t xml:space="preserve"> 24. </w:t>
+      </w:r>
+    </w:p>
+    <w:p>
+      <w:pPr>
+        <w:spacing w:after="0"/>
+      </w:pPr>
+    </w:p>
+    <w:p>
+      <w:pPr>
+        <w:spacing w:after="0"/>
+      </w:pPr>
+    </w:p>
+    <w:p>
+      <w:pPr>
+        <w:spacing w:after="0"/>
+        <w:rPr>
+          <w:i/>
+          <w:iCs/>
+        </w:rPr>
+      </w:pPr>
+      <w:r>
+        <w:rPr>
+          <w:i/>
+          <w:iCs/>
+        </w:rPr>
+        <w:t>Bereken de grootte van de state-space voor één of meer van de probleem-instanties in de case.</w:t>
+      </w:r>
+    </w:p>
+    <w:p>
+      <w:pPr>
+        <w:spacing w:after="0"/>
+      </w:pPr>
+      <w:r>
+        <w:t xml:space="preserve">De state space van het kleine proteïne met lengte 4 is (4 * 3^2 =) </w:t>
+      </w:r>
+      <w:r>
+        <w:t>24</w:t>
+      </w:r>
+      <w:r>
+        <w:t>.</w:t>
+      </w:r>
+    </w:p>
+    <w:p>
+      <w:pPr>
+        <w:spacing w:after="0"/>
+      </w:pPr>
+      <w:r>
+        <w:t xml:space="preserve">Van een langer </w:t>
+      </w:r>
+      <w:proofErr w:type="spellStart"/>
+      <w:r>
+        <w:t>proteine</w:t>
+      </w:r>
+      <w:proofErr w:type="spellEnd"/>
+      <w:r>
+        <w:t xml:space="preserve"> met 50 aminozuren is de state space </w:t>
+      </w:r>
+      <w:r>
+        <w:t xml:space="preserve">ongeveer </w:t>
+      </w:r>
+      <w:r>
+        <w:t xml:space="preserve">(4 * 3^48 = ) </w:t>
+      </w:r>
+      <w:r>
+        <w:t xml:space="preserve">3,19 * 10^23. </w:t>
+      </w:r>
+    </w:p>
     <w:sectPr>
       <w:pgSz w:w="11906" w:h="16838"/>
       <w:pgMar w:top="1417" w:right="1417" w:bottom="1417" w:left="1417" w:header="708" w:footer="708" w:gutter="0"/>
@@ -26,6 +1585,103 @@
     </w:sectPr>
   </w:body>
 </w:document>
+</file>
+
+<file path=word/numbering.xml><?xml version="1.0" encoding="utf-8"?>
+<w:numbering xmlns:wpc="http://schemas.microsoft.com/office/word/2010/wordprocessingCanvas" xmlns:cx="http://schemas.microsoft.com/office/drawing/2014/chartex" xmlns:cx1="http://schemas.microsoft.com/office/drawing/2015/9/8/chartex" xmlns:cx2="http://schemas.microsoft.com/office/drawing/2015/10/21/chartex" xmlns:cx3="http://schemas.microsoft.com/office/drawing/2016/5/9/chartex" xmlns:cx4="http://schemas.microsoft.com/office/drawing/2016/5/10/chartex" xmlns:cx5="http://schemas.microsoft.com/office/drawing/2016/5/11/chartex" xmlns:cx6="http://schemas.microsoft.com/office/drawing/2016/5/12/chartex" xmlns:cx7="http://schemas.microsoft.com/office/drawing/2016/5/13/chartex" xmlns:cx8="http://schemas.microsoft.com/office/drawing/2016/5/14/chartex" xmlns:mc="http://schemas.openxmlformats.org/markup-compatibility/2006" xmlns:aink="http://schemas.microsoft.com/office/drawing/2016/ink" xmlns:am3d="http://schemas.microsoft.com/office/drawing/2017/model3d" xmlns:o="urn:schemas-microsoft-com:office:office" xmlns:oel="http://schemas.microsoft.com/office/2019/extlst" xmlns:r="http://schemas.openxmlformats.org/officeDocument/2006/relationships" xmlns:m="http://schemas.openxmlformats.org/officeDocument/2006/math" xmlns:v="urn:schemas-microsoft-com:vml" xmlns:wp14="http://schemas.microsoft.com/office/word/2010/wordprocessingDrawing" xmlns:wp="http://schemas.openxmlformats.org/drawingml/2006/wordprocessingDrawing" xmlns:w10="urn:schemas-microsoft-com:office:word" xmlns:w="http://schemas.openxmlformats.org/wordprocessingml/2006/main" xmlns:w14="http://schemas.microsoft.com/office/word/2010/wordml" xmlns:w15="http://schemas.microsoft.com/office/word/2012/wordml" xmlns:w16cex="http://schemas.microsoft.com/office/word/2018/wordml/cex" xmlns:w16cid="http://schemas.microsoft.com/office/word/2016/wordml/cid" xmlns:w16="http://schemas.microsoft.com/office/word/2018/wordml" xmlns:w16sdtdh="http://schemas.microsoft.com/office/word/2020/wordml/sdtdatahash" xmlns:w16se="http://schemas.microsoft.com/office/word/2015/wordml/symex" xmlns:wpg="http://schemas.microsoft.com/office/word/2010/wordprocessingGroup" xmlns:wpi="http://schemas.microsoft.com/office/word/2010/wordprocessingInk" xmlns:wne="http://schemas.microsoft.com/office/word/2006/wordml" xmlns:wps="http://schemas.microsoft.com/office/word/2010/wordprocessingShape" mc:Ignorable="w14 w15 w16se w16cid w16 w16cex w16sdtdh wp14">
+  <w:abstractNum w:abstractNumId="0" w15:restartNumberingAfterBreak="0">
+    <w:nsid w:val="5DA07F63"/>
+    <w:multiLevelType w:val="hybridMultilevel"/>
+    <w:tmpl w:val="488EE0C4"/>
+    <w:lvl w:ilvl="0" w:tplc="0413000F">
+      <w:start w:val="1"/>
+      <w:numFmt w:val="decimal"/>
+      <w:lvlText w:val="%1."/>
+      <w:lvlJc w:val="left"/>
+      <w:pPr>
+        <w:ind w:left="720" w:hanging="360"/>
+      </w:pPr>
+      <w:rPr>
+        <w:rFonts w:hint="default"/>
+      </w:rPr>
+    </w:lvl>
+    <w:lvl w:ilvl="1" w:tplc="04130019" w:tentative="1">
+      <w:start w:val="1"/>
+      <w:numFmt w:val="lowerLetter"/>
+      <w:lvlText w:val="%2."/>
+      <w:lvlJc w:val="left"/>
+      <w:pPr>
+        <w:ind w:left="1440" w:hanging="360"/>
+      </w:pPr>
+    </w:lvl>
+    <w:lvl w:ilvl="2" w:tplc="0413001B" w:tentative="1">
+      <w:start w:val="1"/>
+      <w:numFmt w:val="lowerRoman"/>
+      <w:lvlText w:val="%3."/>
+      <w:lvlJc w:val="right"/>
+      <w:pPr>
+        <w:ind w:left="2160" w:hanging="180"/>
+      </w:pPr>
+    </w:lvl>
+    <w:lvl w:ilvl="3" w:tplc="0413000F" w:tentative="1">
+      <w:start w:val="1"/>
+      <w:numFmt w:val="decimal"/>
+      <w:lvlText w:val="%4."/>
+      <w:lvlJc w:val="left"/>
+      <w:pPr>
+        <w:ind w:left="2880" w:hanging="360"/>
+      </w:pPr>
+    </w:lvl>
+    <w:lvl w:ilvl="4" w:tplc="04130019" w:tentative="1">
+      <w:start w:val="1"/>
+      <w:numFmt w:val="lowerLetter"/>
+      <w:lvlText w:val="%5."/>
+      <w:lvlJc w:val="left"/>
+      <w:pPr>
+        <w:ind w:left="3600" w:hanging="360"/>
+      </w:pPr>
+    </w:lvl>
+    <w:lvl w:ilvl="5" w:tplc="0413001B" w:tentative="1">
+      <w:start w:val="1"/>
+      <w:numFmt w:val="lowerRoman"/>
+      <w:lvlText w:val="%6."/>
+      <w:lvlJc w:val="right"/>
+      <w:pPr>
+        <w:ind w:left="4320" w:hanging="180"/>
+      </w:pPr>
+    </w:lvl>
+    <w:lvl w:ilvl="6" w:tplc="0413000F" w:tentative="1">
+      <w:start w:val="1"/>
+      <w:numFmt w:val="decimal"/>
+      <w:lvlText w:val="%7."/>
+      <w:lvlJc w:val="left"/>
+      <w:pPr>
+        <w:ind w:left="5040" w:hanging="360"/>
+      </w:pPr>
+    </w:lvl>
+    <w:lvl w:ilvl="7" w:tplc="04130019" w:tentative="1">
+      <w:start w:val="1"/>
+      <w:numFmt w:val="lowerLetter"/>
+      <w:lvlText w:val="%8."/>
+      <w:lvlJc w:val="left"/>
+      <w:pPr>
+        <w:ind w:left="5760" w:hanging="360"/>
+      </w:pPr>
+    </w:lvl>
+    <w:lvl w:ilvl="8" w:tplc="0413001B" w:tentative="1">
+      <w:start w:val="1"/>
+      <w:numFmt w:val="lowerRoman"/>
+      <w:lvlText w:val="%9."/>
+      <w:lvlJc w:val="right"/>
+      <w:pPr>
+        <w:ind w:left="6480" w:hanging="180"/>
+      </w:pPr>
+    </w:lvl>
+  </w:abstractNum>
+  <w:num w:numId="1" w16cid:durableId="1091469277">
+    <w:abstractNumId w:val="0"/>
+  </w:num>
+</w:numbering>
 </file>
 
 <file path=word/styles.xml><?xml version="1.0" encoding="utf-8"?>
@@ -428,6 +2084,7 @@
   <w:style w:type="paragraph" w:default="1" w:styleId="Standaard">
     <w:name w:val="Normal"/>
     <w:qFormat/>
+    <w:rsid w:val="008D2546"/>
   </w:style>
   <w:style w:type="character" w:default="1" w:styleId="Standaardalinea-lettertype">
     <w:name w:val="Default Paragraph Font"/>
@@ -455,6 +2112,17 @@
     <w:uiPriority w:val="99"/>
     <w:semiHidden/>
     <w:unhideWhenUsed/>
+  </w:style>
+  <w:style w:type="paragraph" w:styleId="Lijstalinea">
+    <w:name w:val="List Paragraph"/>
+    <w:basedOn w:val="Standaard"/>
+    <w:uiPriority w:val="34"/>
+    <w:qFormat/>
+    <w:rsid w:val="002C1E7F"/>
+    <w:pPr>
+      <w:ind w:left="720"/>
+      <w:contextualSpacing/>
+    </w:pPr>
   </w:style>
 </w:styles>
 </file>

</xml_diff>